<commit_message>
Add professional front page with school details
Co-authored-by: liha23 <162899493+liha23@users.noreply.github.com>
</commit_message>
<xml_diff>
--- a/Employee Payroll Management System - Project Report.docx
+++ b/Employee Payroll Management System - Project Report.docx
@@ -2,6 +2,234 @@
 <file path=word/document.xml><?xml version="1.0" encoding="utf-8"?>
 <w:document xmlns:wpc="http://schemas.microsoft.com/office/word/2010/wordprocessingCanvas" xmlns:mo="http://schemas.microsoft.com/office/mac/office/2008/main" xmlns:mc="http://schemas.openxmlformats.org/markup-compatibility/2006" xmlns:mv="urn:schemas-microsoft-com:mac:vml" xmlns:o="urn:schemas-microsoft-com:office:office" xmlns:r="http://schemas.openxmlformats.org/officeDocument/2006/relationships" xmlns:m="http://schemas.openxmlformats.org/officeDocument/2006/math" xmlns:v="urn:schemas-microsoft-com:vml" xmlns:wp14="http://schemas.microsoft.com/office/word/2010/wordprocessingDrawing" xmlns:wp="http://schemas.openxmlformats.org/drawingml/2006/wordprocessingDrawing" xmlns:w10="urn:schemas-microsoft-com:office:word" xmlns:w="http://schemas.openxmlformats.org/wordprocessingml/2006/main" xmlns:w14="http://schemas.microsoft.com/office/word/2010/wordml" xmlns:wpg="http://schemas.microsoft.com/office/word/2010/wordprocessingGroup" xmlns:wpi="http://schemas.microsoft.com/office/word/2010/wordprocessingInk" xmlns:wne="http://schemas.microsoft.com/office/word/2006/wordml" xmlns:wps="http://schemas.microsoft.com/office/word/2010/wordprocessingShape" mc:Ignorable="w14 wp14">
   <w:body>
+    <w:p/>
+    <w:p>
+      <w:pPr>
+        <w:jc w:val="center"/>
+      </w:pPr>
+      <w:r>
+        <w:drawing>
+          <wp:inline xmlns:a="http://schemas.openxmlformats.org/drawingml/2006/main" xmlns:pic="http://schemas.openxmlformats.org/drawingml/2006/picture">
+            <wp:extent cx="2011680" cy="1984976"/>
+            <wp:docPr id="1" name="Picture 1"/>
+            <wp:cNvGraphicFramePr>
+              <a:graphicFrameLocks noChangeAspect="1"/>
+            </wp:cNvGraphicFramePr>
+            <a:graphic>
+              <a:graphicData uri="http://schemas.openxmlformats.org/drawingml/2006/picture">
+                <pic:pic>
+                  <pic:nvPicPr>
+                    <pic:cNvPr id="0" name="images.jpg"/>
+                    <pic:cNvPicPr/>
+                  </pic:nvPicPr>
+                  <pic:blipFill>
+                    <a:blip r:embed="rId9"/>
+                    <a:stretch>
+                      <a:fillRect/>
+                    </a:stretch>
+                  </pic:blipFill>
+                  <pic:spPr>
+                    <a:xfrm>
+                      <a:off x="0" y="0"/>
+                      <a:ext cx="2011680" cy="1984976"/>
+                    </a:xfrm>
+                    <a:prstGeom prst="rect"/>
+                  </pic:spPr>
+                </pic:pic>
+              </a:graphicData>
+            </a:graphic>
+          </wp:inline>
+        </w:drawing>
+      </w:r>
+    </w:p>
+    <w:p/>
+    <w:p>
+      <w:pPr>
+        <w:spacing w:after="160"/>
+        <w:jc w:val="center"/>
+      </w:pPr>
+      <w:r>
+        <w:rPr>
+          <w:b/>
+          <w:color w:val="8B0000"/>
+          <w:sz w:val="44"/>
+        </w:rPr>
+        <w:t>SHREE KALI DEVI VIDYA MANDIR</w:t>
+      </w:r>
+    </w:p>
+    <w:p>
+      <w:pPr>
+        <w:spacing w:after="400"/>
+        <w:jc w:val="center"/>
+      </w:pPr>
+      <w:r>
+        <w:rPr>
+          <w:sz w:val="28"/>
+        </w:rPr>
+        <w:t>Hansi</w:t>
+      </w:r>
+    </w:p>
+    <w:p/>
+    <w:p>
+      <w:pPr>
+        <w:spacing w:after="160"/>
+        <w:jc w:val="center"/>
+      </w:pPr>
+      <w:r>
+        <w:rPr>
+          <w:b/>
+          <w:sz w:val="36"/>
+        </w:rPr>
+        <w:t>EMPLOYEE PAYROLL MANAGEMENT SYSTEM</w:t>
+      </w:r>
+    </w:p>
+    <w:p>
+      <w:pPr>
+        <w:spacing w:after="240"/>
+        <w:jc w:val="center"/>
+      </w:pPr>
+      <w:r>
+        <w:rPr>
+          <w:sz w:val="28"/>
+        </w:rPr>
+        <w:t>Project Report</w:t>
+      </w:r>
+    </w:p>
+    <w:p>
+      <w:pPr>
+        <w:spacing w:after="600"/>
+        <w:jc w:val="center"/>
+      </w:pPr>
+      <w:r>
+        <w:rPr>
+          <w:b/>
+          <w:color w:val="8B0000"/>
+          <w:sz w:val="28"/>
+        </w:rPr>
+        <w:t>Computer Science (083)</w:t>
+      </w:r>
+    </w:p>
+    <w:p/>
+    <w:p/>
+    <w:p>
+      <w:pPr>
+        <w:spacing w:after="200"/>
+      </w:pPr>
+      <w:r>
+        <w:rPr>
+          <w:b/>
+          <w:color w:val="8B0000"/>
+          <w:sz w:val="26"/>
+          <w:u w:val="single"/>
+        </w:rPr>
+        <w:t>Submitted By:</w:t>
+      </w:r>
+    </w:p>
+    <w:p>
+      <w:r>
+        <w:rPr>
+          <w:sz w:val="24"/>
+        </w:rPr>
+        <w:t xml:space="preserve">Name: </w:t>
+      </w:r>
+      <w:r>
+        <w:rPr>
+          <w:b/>
+          <w:sz w:val="24"/>
+        </w:rPr>
+        <w:t>Hansika</w:t>
+      </w:r>
+    </w:p>
+    <w:p>
+      <w:r>
+        <w:rPr>
+          <w:sz w:val="24"/>
+        </w:rPr>
+        <w:t xml:space="preserve">Class: </w:t>
+      </w:r>
+      <w:r>
+        <w:rPr>
+          <w:b/>
+          <w:sz w:val="24"/>
+        </w:rPr>
+        <w:t>12th</w:t>
+      </w:r>
+    </w:p>
+    <w:p>
+      <w:r>
+        <w:rPr>
+          <w:sz w:val="24"/>
+        </w:rPr>
+        <w:t xml:space="preserve">Section: </w:t>
+      </w:r>
+      <w:r>
+        <w:rPr>
+          <w:b/>
+          <w:sz w:val="24"/>
+        </w:rPr>
+        <w:t>A</w:t>
+      </w:r>
+    </w:p>
+    <w:p>
+      <w:pPr>
+        <w:spacing w:after="400"/>
+      </w:pPr>
+      <w:r>
+        <w:rPr>
+          <w:sz w:val="24"/>
+        </w:rPr>
+        <w:t>Roll No.: ___________</w:t>
+      </w:r>
+    </w:p>
+    <w:p>
+      <w:pPr>
+        <w:spacing w:after="200"/>
+      </w:pPr>
+      <w:r>
+        <w:rPr>
+          <w:b/>
+          <w:color w:val="8B0000"/>
+          <w:sz w:val="26"/>
+          <w:u w:val="single"/>
+        </w:rPr>
+        <w:t>Submitted To:</w:t>
+      </w:r>
+    </w:p>
+    <w:p>
+      <w:pPr>
+        <w:spacing w:after="600"/>
+      </w:pPr>
+      <w:r>
+        <w:rPr>
+          <w:b/>
+          <w:sz w:val="24"/>
+        </w:rPr>
+        <w:t>Priyanka Mam</w:t>
+      </w:r>
+    </w:p>
+    <w:p>
+      <w:pPr>
+        <w:jc w:val="center"/>
+      </w:pPr>
+      <w:r>
+        <w:rPr>
+          <w:b/>
+          <w:sz w:val="28"/>
+        </w:rPr>
+        <w:t>Session: 2025-2026</w:t>
+      </w:r>
+    </w:p>
+    <w:p>
+      <w:r>
+        <w:br w:type="page"/>
+      </w:r>
+    </w:p>
+    <w:sectPr>
+      <w:pgSz w:w="12240" w:h="15840"/>
+      <w:pgMar w:top="1152" w:right="1440" w:bottom="1152" w:left="1440" w:header="720" w:footer="720" w:gutter="0"/>
+      <w:cols w:space="720"/>
+      <w:docGrid w:linePitch="360"/>
+    </w:sectPr>
     <w:p/>
     <w:p/>
     <w:p/>
@@ -2193,10 +2421,6 @@
     <w:name w:val="Normal"/>
     <w:qFormat/>
     <w:rsid w:val="00FC693F"/>
-    <w:rPr>
-      <w:rFonts w:ascii="Times New Roman" w:hAnsi="Times New Roman"/>
-      <w:sz w:val="24"/>
-    </w:rPr>
   </w:style>
   <w:style w:type="paragraph" w:styleId="Header">
     <w:name w:val="header"/>

</xml_diff>

<commit_message>
Add all 9 authentic screenshots to document
Co-authored-by: liha23 <162899493+liha23@users.noreply.github.com>
</commit_message>
<xml_diff>
--- a/Employee Payroll Management System - Project Report.docx
+++ b/Employee Payroll Management System - Project Report.docx
@@ -1311,6 +1311,411 @@
         <w:t>7. SAMPLE OUTPUT WITH SCREENSHOTS</w:t>
       </w:r>
     </w:p>
+    <w:p>
+      <w:r>
+        <w:rPr>
+          <w:b/>
+        </w:rPr>
+        <w:t>Screenshot 1: Python IDLE Editor - C:/hansika/employee.py</w:t>
+      </w:r>
+    </w:p>
+    <w:p>
+      <w:r>
+        <w:drawing>
+          <wp:inline xmlns:a="http://schemas.openxmlformats.org/drawingml/2006/main" xmlns:pic="http://schemas.openxmlformats.org/drawingml/2006/picture">
+            <wp:extent cx="5486400" cy="3857625"/>
+            <wp:docPr id="10" name="Picture 10"/>
+            <wp:cNvGraphicFramePr>
+              <a:graphicFrameLocks noChangeAspect="1"/>
+            </wp:cNvGraphicFramePr>
+            <a:graphic>
+              <a:graphicData uri="http://schemas.openxmlformats.org/drawingml/2006/picture">
+                <pic:pic>
+                  <pic:nvPicPr>
+                    <pic:cNvPr id="0" name="image1.png"/>
+                    <pic:cNvPicPr/>
+                  </pic:nvPicPr>
+                  <pic:blipFill>
+                    <a:blip r:embed="rId10"/>
+                    <a:stretch>
+                      <a:fillRect/>
+                    </a:stretch>
+                  </pic:blipFill>
+                  <pic:spPr>
+                    <a:xfrm>
+                      <a:off x="0" y="0"/>
+                      <a:ext cx="5486400" cy="3857625"/>
+                    </a:xfrm>
+                    <a:prstGeom prst="rect"/>
+                  </pic:spPr>
+                </pic:pic>
+              </a:graphicData>
+            </a:graphic>
+          </wp:inline>
+        </w:drawing>
+      </w:r>
+    </w:p>
+    <w:p/>
+    <w:p>
+      <w:r>
+        <w:rPr>
+          <w:b/>
+        </w:rPr>
+        <w:t>Screenshot 2: Main Menu</w:t>
+      </w:r>
+    </w:p>
+    <w:p>
+      <w:r>
+        <w:drawing>
+          <wp:inline xmlns:a="http://schemas.openxmlformats.org/drawingml/2006/main" xmlns:pic="http://schemas.openxmlformats.org/drawingml/2006/picture">
+            <wp:extent cx="5486400" cy="2194560"/>
+            <wp:docPr id="11" name="Picture 11"/>
+            <wp:cNvGraphicFramePr>
+              <a:graphicFrameLocks noChangeAspect="1"/>
+            </wp:cNvGraphicFramePr>
+            <a:graphic>
+              <a:graphicData uri="http://schemas.openxmlformats.org/drawingml/2006/picture">
+                <pic:pic>
+                  <pic:nvPicPr>
+                    <pic:cNvPr id="0" name="image2.png"/>
+                    <pic:cNvPicPr/>
+                  </pic:nvPicPr>
+                  <pic:blipFill>
+                    <a:blip r:embed="rId11"/>
+                    <a:stretch>
+                      <a:fillRect/>
+                    </a:stretch>
+                  </pic:blipFill>
+                  <pic:spPr>
+                    <a:xfrm>
+                      <a:off x="0" y="0"/>
+                      <a:ext cx="5486400" cy="2194560"/>
+                    </a:xfrm>
+                    <a:prstGeom prst="rect"/>
+                  </pic:spPr>
+                </pic:pic>
+              </a:graphicData>
+            </a:graphic>
+          </wp:inline>
+        </w:drawing>
+      </w:r>
+    </w:p>
+    <w:p/>
+    <w:p>
+      <w:r>
+        <w:rPr>
+          <w:b/>
+        </w:rPr>
+        <w:t>Screenshot 3: Add Employee Records</w:t>
+      </w:r>
+    </w:p>
+    <w:p>
+      <w:r>
+        <w:drawing>
+          <wp:inline xmlns:a="http://schemas.openxmlformats.org/drawingml/2006/main" xmlns:pic="http://schemas.openxmlformats.org/drawingml/2006/picture">
+            <wp:extent cx="5486400" cy="3840480"/>
+            <wp:docPr id="12" name="Picture 12"/>
+            <wp:cNvGraphicFramePr>
+              <a:graphicFrameLocks noChangeAspect="1"/>
+            </wp:cNvGraphicFramePr>
+            <a:graphic>
+              <a:graphicData uri="http://schemas.openxmlformats.org/drawingml/2006/picture">
+                <pic:pic>
+                  <pic:nvPicPr>
+                    <pic:cNvPr id="0" name="image3.png"/>
+                    <pic:cNvPicPr/>
+                  </pic:nvPicPr>
+                  <pic:blipFill>
+                    <a:blip r:embed="rId12"/>
+                    <a:stretch>
+                      <a:fillRect/>
+                    </a:stretch>
+                  </pic:blipFill>
+                  <pic:spPr>
+                    <a:xfrm>
+                      <a:off x="0" y="0"/>
+                      <a:ext cx="5486400" cy="3840480"/>
+                    </a:xfrm>
+                    <a:prstGeom prst="rect"/>
+                  </pic:spPr>
+                </pic:pic>
+              </a:graphicData>
+            </a:graphic>
+          </wp:inline>
+        </w:drawing>
+      </w:r>
+    </w:p>
+    <w:p/>
+    <w:p>
+      <w:r>
+        <w:rPr>
+          <w:b/>
+        </w:rPr>
+        <w:t>Screenshot 4: Display Employee Records</w:t>
+      </w:r>
+    </w:p>
+    <w:p>
+      <w:r>
+        <w:drawing>
+          <wp:inline xmlns:a="http://schemas.openxmlformats.org/drawingml/2006/main" xmlns:pic="http://schemas.openxmlformats.org/drawingml/2006/picture">
+            <wp:extent cx="5486400" cy="2194560"/>
+            <wp:docPr id="13" name="Picture 13"/>
+            <wp:cNvGraphicFramePr>
+              <a:graphicFrameLocks noChangeAspect="1"/>
+            </wp:cNvGraphicFramePr>
+            <a:graphic>
+              <a:graphicData uri="http://schemas.openxmlformats.org/drawingml/2006/picture">
+                <pic:pic>
+                  <pic:nvPicPr>
+                    <pic:cNvPr id="0" name="image4.png"/>
+                    <pic:cNvPicPr/>
+                  </pic:nvPicPr>
+                  <pic:blipFill>
+                    <a:blip r:embed="rId13"/>
+                    <a:stretch>
+                      <a:fillRect/>
+                    </a:stretch>
+                  </pic:blipFill>
+                  <pic:spPr>
+                    <a:xfrm>
+                      <a:off x="0" y="0"/>
+                      <a:ext cx="5486400" cy="2194560"/>
+                    </a:xfrm>
+                    <a:prstGeom prst="rect"/>
+                  </pic:spPr>
+                </pic:pic>
+              </a:graphicData>
+            </a:graphic>
+          </wp:inline>
+        </w:drawing>
+      </w:r>
+    </w:p>
+    <w:p/>
+    <w:p>
+      <w:r>
+        <w:rPr>
+          <w:b/>
+        </w:rPr>
+        <w:t>Screenshot 5: Update Salary</w:t>
+      </w:r>
+    </w:p>
+    <w:p>
+      <w:r>
+        <w:drawing>
+          <wp:inline xmlns:a="http://schemas.openxmlformats.org/drawingml/2006/main" xmlns:pic="http://schemas.openxmlformats.org/drawingml/2006/picture">
+            <wp:extent cx="5486400" cy="2743200"/>
+            <wp:docPr id="14" name="Picture 14"/>
+            <wp:cNvGraphicFramePr>
+              <a:graphicFrameLocks noChangeAspect="1"/>
+            </wp:cNvGraphicFramePr>
+            <a:graphic>
+              <a:graphicData uri="http://schemas.openxmlformats.org/drawingml/2006/picture">
+                <pic:pic>
+                  <pic:nvPicPr>
+                    <pic:cNvPr id="0" name="image5.png"/>
+                    <pic:cNvPicPr/>
+                  </pic:nvPicPr>
+                  <pic:blipFill>
+                    <a:blip r:embed="rId14"/>
+                    <a:stretch>
+                      <a:fillRect/>
+                    </a:stretch>
+                  </pic:blipFill>
+                  <pic:spPr>
+                    <a:xfrm>
+                      <a:off x="0" y="0"/>
+                      <a:ext cx="5486400" cy="2743200"/>
+                    </a:xfrm>
+                    <a:prstGeom prst="rect"/>
+                  </pic:spPr>
+                </pic:pic>
+              </a:graphicData>
+            </a:graphic>
+          </wp:inline>
+        </w:drawing>
+      </w:r>
+    </w:p>
+    <w:p/>
+    <w:p>
+      <w:r>
+        <w:rPr>
+          <w:b/>
+        </w:rPr>
+        <w:t>Screenshot 6: Delete Employee</w:t>
+      </w:r>
+    </w:p>
+    <w:p>
+      <w:r>
+        <w:drawing>
+          <wp:inline xmlns:a="http://schemas.openxmlformats.org/drawingml/2006/main" xmlns:pic="http://schemas.openxmlformats.org/drawingml/2006/picture">
+            <wp:extent cx="5486400" cy="2743200"/>
+            <wp:docPr id="15" name="Picture 15"/>
+            <wp:cNvGraphicFramePr>
+              <a:graphicFrameLocks noChangeAspect="1"/>
+            </wp:cNvGraphicFramePr>
+            <a:graphic>
+              <a:graphicData uri="http://schemas.openxmlformats.org/drawingml/2006/picture">
+                <pic:pic>
+                  <pic:nvPicPr>
+                    <pic:cNvPr id="0" name="image6.png"/>
+                    <pic:cNvPicPr/>
+                  </pic:nvPicPr>
+                  <pic:blipFill>
+                    <a:blip r:embed="rId15"/>
+                    <a:stretch>
+                      <a:fillRect/>
+                    </a:stretch>
+                  </pic:blipFill>
+                  <pic:spPr>
+                    <a:xfrm>
+                      <a:off x="0" y="0"/>
+                      <a:ext cx="5486400" cy="2743200"/>
+                    </a:xfrm>
+                    <a:prstGeom prst="rect"/>
+                  </pic:spPr>
+                </pic:pic>
+              </a:graphicData>
+            </a:graphic>
+          </wp:inline>
+        </w:drawing>
+      </w:r>
+    </w:p>
+    <w:p/>
+    <w:p>
+      <w:r>
+        <w:rPr>
+          <w:b/>
+        </w:rPr>
+        <w:t>Screenshot 7: Exit Program</w:t>
+      </w:r>
+    </w:p>
+    <w:p>
+      <w:r>
+        <w:drawing>
+          <wp:inline xmlns:a="http://schemas.openxmlformats.org/drawingml/2006/main" xmlns:pic="http://schemas.openxmlformats.org/drawingml/2006/picture">
+            <wp:extent cx="5486400" cy="1645920"/>
+            <wp:docPr id="16" name="Picture 16"/>
+            <wp:cNvGraphicFramePr>
+              <a:graphicFrameLocks noChangeAspect="1"/>
+            </wp:cNvGraphicFramePr>
+            <a:graphic>
+              <a:graphicData uri="http://schemas.openxmlformats.org/drawingml/2006/picture">
+                <pic:pic>
+                  <pic:nvPicPr>
+                    <pic:cNvPr id="0" name="image7.png"/>
+                    <pic:cNvPicPr/>
+                  </pic:nvPicPr>
+                  <pic:blipFill>
+                    <a:blip r:embed="rId16"/>
+                    <a:stretch>
+                      <a:fillRect/>
+                    </a:stretch>
+                  </pic:blipFill>
+                  <pic:spPr>
+                    <a:xfrm>
+                      <a:off x="0" y="0"/>
+                      <a:ext cx="5486400" cy="1645920"/>
+                    </a:xfrm>
+                    <a:prstGeom prst="rect"/>
+                  </pic:spPr>
+                </pic:pic>
+              </a:graphicData>
+            </a:graphic>
+          </wp:inline>
+        </w:drawing>
+      </w:r>
+    </w:p>
+    <w:p/>
+    <w:p>
+      <w:r>
+        <w:rPr>
+          <w:b/>
+        </w:rPr>
+        <w:t>Screenshot 8: MySQL Database Query</w:t>
+      </w:r>
+    </w:p>
+    <w:p>
+      <w:r>
+        <w:drawing>
+          <wp:inline xmlns:a="http://schemas.openxmlformats.org/drawingml/2006/main" xmlns:pic="http://schemas.openxmlformats.org/drawingml/2006/picture">
+            <wp:extent cx="5486400" cy="3291840"/>
+            <wp:docPr id="17" name="Picture 17"/>
+            <wp:cNvGraphicFramePr>
+              <a:graphicFrameLocks noChangeAspect="1"/>
+            </wp:cNvGraphicFramePr>
+            <a:graphic>
+              <a:graphicData uri="http://schemas.openxmlformats.org/drawingml/2006/picture">
+                <pic:pic>
+                  <pic:nvPicPr>
+                    <pic:cNvPr id="0" name="image8.png"/>
+                    <pic:cNvPicPr/>
+                  </pic:nvPicPr>
+                  <pic:blipFill>
+                    <a:blip r:embed="rId17"/>
+                    <a:stretch>
+                      <a:fillRect/>
+                    </a:stretch>
+                  </pic:blipFill>
+                  <pic:spPr>
+                    <a:xfrm>
+                      <a:off x="0" y="0"/>
+                      <a:ext cx="5486400" cy="3291840"/>
+                    </a:xfrm>
+                    <a:prstGeom prst="rect"/>
+                  </pic:spPr>
+                </pic:pic>
+              </a:graphicData>
+            </a:graphic>
+          </wp:inline>
+        </w:drawing>
+      </w:r>
+    </w:p>
+    <w:p/>
+    <w:p>
+      <w:r>
+        <w:rPr>
+          <w:b/>
+        </w:rPr>
+        <w:t>Screenshot 9: MySQL Table Structure</w:t>
+      </w:r>
+    </w:p>
+    <w:p>
+      <w:r>
+        <w:drawing>
+          <wp:inline xmlns:a="http://schemas.openxmlformats.org/drawingml/2006/main" xmlns:pic="http://schemas.openxmlformats.org/drawingml/2006/picture">
+            <wp:extent cx="5486400" cy="2743200"/>
+            <wp:docPr id="18" name="Picture 18"/>
+            <wp:cNvGraphicFramePr>
+              <a:graphicFrameLocks noChangeAspect="1"/>
+            </wp:cNvGraphicFramePr>
+            <a:graphic>
+              <a:graphicData uri="http://schemas.openxmlformats.org/drawingml/2006/picture">
+                <pic:pic>
+                  <pic:nvPicPr>
+                    <pic:cNvPr id="0" name="image9.png"/>
+                    <pic:cNvPicPr/>
+                  </pic:nvPicPr>
+                  <pic:blipFill>
+                    <a:blip r:embed="rId18"/>
+                    <a:stretch>
+                      <a:fillRect/>
+                    </a:stretch>
+                  </pic:blipFill>
+                  <pic:spPr>
+                    <a:xfrm>
+                      <a:off x="0" y="0"/>
+                      <a:ext cx="5486400" cy="2743200"/>
+                    </a:xfrm>
+                    <a:prstGeom prst="rect"/>
+                  </pic:spPr>
+                </pic:pic>
+              </a:graphicData>
+            </a:graphic>
+          </wp:inline>
+        </w:drawing>
+      </w:r>
+    </w:p>
+    <w:p/>
     <w:p/>
     <w:p>
       <w:pPr>

</xml_diff>